<commit_message>
Added AI declaration to report
</commit_message>
<xml_diff>
--- a/report.docx
+++ b/report.docx
@@ -14564,6 +14564,50 @@
           <w:bCs/>
         </w:rPr>
         <w:t>Appendix</w:t>
+      </w:r>
+    </w:p>
+    <w:p>
+      <w:pPr>
+        <w:jc w:val="both"/>
+        <w:rPr>
+          <w:rFonts w:ascii="Calibri" w:hAnsi="Calibri" w:cs="Calibri"/>
+        </w:rPr>
+      </w:pPr>
+      <w:r>
+        <w:rPr>
+          <w:rFonts w:ascii="Calibri" w:hAnsi="Calibri" w:cs="Calibri"/>
+        </w:rPr>
+        <w:t xml:space="preserve">AI Tool Declaration: </w:t>
+      </w:r>
+      <w:r>
+        <w:rPr>
+          <w:rFonts w:ascii="Calibri" w:hAnsi="Calibri" w:cs="Calibri"/>
+        </w:rPr>
+        <w:t xml:space="preserve">I used </w:t>
+      </w:r>
+      <w:r>
+        <w:rPr>
+          <w:rFonts w:ascii="Calibri" w:hAnsi="Calibri" w:cs="Calibri"/>
+        </w:rPr>
+        <w:t xml:space="preserve">GPT-5 </w:t>
+      </w:r>
+      <w:r>
+        <w:rPr>
+          <w:rFonts w:ascii="Calibri" w:hAnsi="Calibri" w:cs="Calibri"/>
+        </w:rPr>
+        <w:t xml:space="preserve">to </w:t>
+      </w:r>
+      <w:r>
+        <w:rPr>
+          <w:rFonts w:ascii="Calibri" w:hAnsi="Calibri" w:cs="Calibri"/>
+        </w:rPr>
+        <w:t>assist in the creation of code and improve the phrasing of the report</w:t>
+      </w:r>
+      <w:r>
+        <w:rPr>
+          <w:rFonts w:ascii="Calibri" w:hAnsi="Calibri" w:cs="Calibri"/>
+        </w:rPr>
+        <w:t>. I am responsible for the content and quality of the submitted work.</w:t>
       </w:r>
     </w:p>
     <w:p>
@@ -15898,7 +15942,6 @@
   <w:style w:type="character" w:default="1" w:styleId="DefaultParagraphFont">
     <w:name w:val="Default Paragraph Font"/>
     <w:uiPriority w:val="1"/>
-    <w:semiHidden/>
     <w:unhideWhenUsed/>
   </w:style>
   <w:style w:type="table" w:default="1" w:styleId="TableNormal">

</xml_diff>